<commit_message>
Modifica .gitignore y agrega slides
</commit_message>
<xml_diff>
--- a/clase_3/ejemplo.docx
+++ b/clase_3/ejemplo.docx
@@ -283,16 +283,7 @@
         <w:rPr>
           <w:rStyle w:val="VerbatimChar"/>
         </w:rPr>
-        <w:t xml:space="preserve">## Variables: 11</w:t>
-      </w:r>
-      <w:r>
-        <w:br w:type="textWrapping"/>
-      </w:r>
-      <w:r>
-        <w:rPr>
-          <w:rStyle w:val="VerbatimChar"/>
-        </w:rPr>
-        <w:t xml:space="preserve">## $ Nombre_Empresa                &lt;chr&gt; "Bentancur Costabarria Alvaro", ...</w:t>
+        <w:t xml:space="preserve">## Variables: 10</w:t>
       </w:r>
       <w:r>
         <w:br w:type="textWrapping"/>
@@ -414,7 +405,7 @@
         </w:numPr>
       </w:pPr>
       <w:r>
-        <w:t xml:space="preserve">11 columnas</w:t>
+        <w:t xml:space="preserve">10 columnas</w:t>
       </w:r>
     </w:p>
     <w:p>
@@ -425,7 +416,7 @@
         </w:numPr>
       </w:pPr>
       <w:r>
-        <w:t xml:space="preserve">Nombre variables: Nombre_Empresa, Localidad, Nombre_Localidad, Departamento, Nombre_Departamento, Naturaleza_Juridica, Mpymes, Seccion, Descr. Sección, CIIU, Descripcion_CIIU_Revision 4</w:t>
+        <w:t xml:space="preserve">Nombre variables: Localidad, Nombre_Localidad, Departamento, Nombre_Departamento, Naturaleza_Juridica, Mpymes, Seccion, Descr. Sección, CIIU, Descripcion_CIIU_Revision 4</w:t>
       </w:r>
     </w:p>
     <w:p>
@@ -2807,7 +2798,7 @@
     </w:lvl>
   </w:abstractNum>
   <w:abstractNum w:abstractNumId="990">
-    <w:nsid w:val="21371511"/>
+    <w:nsid w:val="3c794aa8"/>
     <w:multiLevelType w:val="multilevel"/>
     <w:lvl w:ilvl="0">
       <w:numFmt w:val="bullet"/>
@@ -2888,7 +2879,7 @@
     </w:lvl>
   </w:abstractNum>
   <w:abstractNum w:abstractNumId="991">
-    <w:nsid w:val="5a1dc92a"/>
+    <w:nsid w:val="b8af44b9"/>
     <w:multiLevelType w:val="multilevel"/>
     <w:lvl w:ilvl="0">
       <w:numFmt w:val="bullet"/>

</xml_diff>